<commit_message>
update C4 docs exercise
</commit_message>
<xml_diff>
--- a/C4 Instruction Set Architecture/docs/4指令集和ALU设计.docx
+++ b/C4 Instruction Set Architecture/docs/4指令集和ALU设计.docx
@@ -34,7 +34,7 @@
         <w:pStyle w:val="ListParagraph"/>
         <w:numPr>
           <w:ilvl w:val="0"/>
-          <w:numId w:val="254"/>
+          <w:numId w:val="659"/>
         </w:numPr>
         <w:jc w:val="left"/>
       </w:pPr>
@@ -255,7 +255,7 @@
         <w:rPr>
           <w:rStyle w:val="wolai-character-style"/>
         </w:rPr>
-        <w:t xml:space="preserve">操作数可以是位、字节、半字、字以及双字。</w:t>
+        <w:t xml:space="preserve">操作数可以是位、字节、无符号字、半字、无符号半字、字、无符号字以及双字、单精度浮点数和多精度浮点数 。</w:t>
       </w:r>
       <w:r>
         <w:rPr>
@@ -503,7 +503,7 @@
         <w:pStyle w:val="ListParagraph"/>
         <w:numPr>
           <w:ilvl w:val="0"/>
-          <w:numId w:val="255"/>
+          <w:numId w:val="660"/>
         </w:numPr>
         <w:jc w:val="left"/>
       </w:pPr>
@@ -1050,7 +1050,7 @@
         <w:pStyle w:val="ListParagraph"/>
         <w:numPr>
           <w:ilvl w:val="0"/>
-          <w:numId w:val="255"/>
+          <w:numId w:val="660"/>
         </w:numPr>
         <w:jc w:val="left"/>
       </w:pPr>
@@ -2063,6 +2063,30 @@
     </w:p>
     <w:p>
       <w:pPr>
+        <w:shd w:fill="F6F6F6"/>
+        <w:jc w:val="left"/>
+      </w:pPr>
+      <w:r>
+        <w:t xml:space="preserve"/>
+      </w:r>
+      <w:r>
+        <w:rPr>
+          <w:rStyle w:val="wolai-character-style"/>
+        </w:rPr>
+        <w:t xml:space="preserve">📌</w:t>
+      </w:r>
+      <w:r>
+        <w:rPr>
+          <w:b/>
+          <w:bCs/>
+          <w:color w:val="0575C5"/>
+          <w:rStyle w:val="wolai-character-style"/>
+        </w:rPr>
+        <w:t xml:space="preserve">对准的数据（半字、字）具有相同的字地址</w:t>
+      </w:r>
+    </w:p>
+    <w:p>
+      <w:pPr>
         <w:jc w:val="center"/>
       </w:pPr>
       <w:r>
@@ -2134,7 +2158,7 @@
         <w:pStyle w:val="ListParagraph"/>
         <w:numPr>
           <w:ilvl w:val="0"/>
-          <w:numId w:val="256"/>
+          <w:numId w:val="661"/>
         </w:numPr>
         <w:jc w:val="left"/>
       </w:pPr>
@@ -2150,7 +2174,7 @@
         <w:pStyle w:val="ListParagraph"/>
         <w:numPr>
           <w:ilvl w:val="0"/>
-          <w:numId w:val="256"/>
+          <w:numId w:val="661"/>
         </w:numPr>
         <w:jc w:val="left"/>
       </w:pPr>
@@ -2187,7 +2211,7 @@
         <w:pStyle w:val="ListParagraph"/>
         <w:numPr>
           <w:ilvl w:val="0"/>
-          <w:numId w:val="256"/>
+          <w:numId w:val="661"/>
         </w:numPr>
         <w:jc w:val="left"/>
       </w:pPr>
@@ -2195,7 +2219,7 @@
         <w:rPr>
           <w:rStyle w:val="wolai-character-style"/>
         </w:rPr>
-        <w:t xml:space="preserve">移位运算：&lt;&lt;、&gt;&gt;、&gt;&gt;&gt;</w:t>
+        <w:t xml:space="preserve">移位运算：基本的移位操作包括&lt;&lt;、&gt;&gt;、&gt;&gt;&gt;，此外还有带进位和不带进位的循环移位</w:t>
       </w:r>
     </w:p>
     <w:p>
@@ -2203,7 +2227,7 @@
         <w:pStyle w:val="ListParagraph"/>
         <w:numPr>
           <w:ilvl w:val="0"/>
-          <w:numId w:val="256"/>
+          <w:numId w:val="661"/>
         </w:numPr>
         <w:jc w:val="left"/>
       </w:pPr>
@@ -2219,7 +2243,7 @@
         <w:pStyle w:val="ListParagraph"/>
         <w:numPr>
           <w:ilvl w:val="0"/>
-          <w:numId w:val="256"/>
+          <w:numId w:val="661"/>
         </w:numPr>
         <w:jc w:val="left"/>
       </w:pPr>
@@ -2235,7 +2259,7 @@
         <w:pStyle w:val="ListParagraph"/>
         <w:numPr>
           <w:ilvl w:val="0"/>
-          <w:numId w:val="256"/>
+          <w:numId w:val="661"/>
         </w:numPr>
         <w:jc w:val="left"/>
       </w:pPr>
@@ -2251,7 +2275,7 @@
         <w:pStyle w:val="ListParagraph"/>
         <w:numPr>
           <w:ilvl w:val="0"/>
-          <w:numId w:val="256"/>
+          <w:numId w:val="661"/>
         </w:numPr>
         <w:jc w:val="left"/>
       </w:pPr>
@@ -2267,7 +2291,7 @@
         <w:pStyle w:val="ListParagraph"/>
         <w:numPr>
           <w:ilvl w:val="0"/>
-          <w:numId w:val="256"/>
+          <w:numId w:val="661"/>
         </w:numPr>
         <w:jc w:val="left"/>
       </w:pPr>
@@ -2436,13 +2460,24 @@
             <w:pPr>
               <w:jc w:val="left"/>
             </w:pPr>
-          </w:p>
-          <w:p>
-            <w:pPr>
-              <w:jc w:val="left"/>
-            </w:pPr>
             <w:r>
-              <w:t xml:space="preserve"/>
+              <w:rPr>
+                <w:b/>
+                <w:bCs/>
+                <w:color w:val="0575C5"/>
+                <w:rStyle w:val="wolai-character-style"/>
+              </w:rPr>
+              <w:t xml:space="preserve">JVM是堆栈型的，x86是寄存器-存储器型</w:t>
+            </w:r>
+            <w:r>
+              <w:rPr>
+                <w:b/>
+                <w:bCs/>
+                <w:color w:val="0575C5"/>
+                <w:rStyle w:val="wolai-character-style"/>
+              </w:rPr>
+              <w:br/>
+              <w:t xml:space="preserve">RISC类型的CPU均是load-store寄存器-寄存器型</w:t>
             </w:r>
           </w:p>
         </w:tc>
@@ -3305,7 +3340,7 @@
         </w:rPr>
         <w:t xml:space="preserve">其它主要的MIPS汇编命令见</w:t>
       </w:r>
-      <w:hyperlink w:history="1" r:id="rIdzi7r9mztelg6-didhhzkf">
+      <w:hyperlink w:history="1" r:id="rIde0mzh6tw5jqfo2hwc7c3e">
         <w:r>
           <w:rPr>
             <w:u w:val="single"/>
@@ -3339,7 +3374,7 @@
         </w:rPr>
         <w:t xml:space="preserve">这一部分实现一个实现</w:t>
       </w:r>
-      <w:hyperlink w:history="1" r:id="rIdmh-gftj3z7km2gk3qjyxa">
+      <w:hyperlink w:history="1" r:id="rIdwnthdwtt9q3zguv3ubkbe">
         <w:r>
           <w:rPr>
             <w:u w:val="single"/>
@@ -3362,7 +3397,7 @@
         <w:pStyle w:val="ListParagraph"/>
         <w:numPr>
           <w:ilvl w:val="1"/>
-          <w:numId w:val="257"/>
+          <w:numId w:val="662"/>
         </w:numPr>
         <w:ind w:left="360"/>
         <w:jc w:val="left"/>
@@ -3381,7 +3416,7 @@
         <w:pStyle w:val="ListParagraph"/>
         <w:numPr>
           <w:ilvl w:val="1"/>
-          <w:numId w:val="257"/>
+          <w:numId w:val="662"/>
         </w:numPr>
         <w:ind w:left="360"/>
         <w:jc w:val="left"/>
@@ -3400,7 +3435,7 @@
         <w:pStyle w:val="ListParagraph"/>
         <w:numPr>
           <w:ilvl w:val="1"/>
-          <w:numId w:val="257"/>
+          <w:numId w:val="662"/>
         </w:numPr>
         <w:ind w:left="360"/>
         <w:jc w:val="left"/>
@@ -3419,7 +3454,7 @@
         <w:pStyle w:val="ListParagraph"/>
         <w:numPr>
           <w:ilvl w:val="1"/>
-          <w:numId w:val="257"/>
+          <w:numId w:val="662"/>
         </w:numPr>
         <w:ind w:left="360"/>
         <w:jc w:val="left"/>
@@ -3438,7 +3473,7 @@
         <w:pStyle w:val="ListParagraph"/>
         <w:numPr>
           <w:ilvl w:val="1"/>
-          <w:numId w:val="257"/>
+          <w:numId w:val="662"/>
         </w:numPr>
         <w:ind w:left="360"/>
         <w:jc w:val="left"/>
@@ -3457,7 +3492,7 @@
         <w:pStyle w:val="ListParagraph"/>
         <w:numPr>
           <w:ilvl w:val="1"/>
-          <w:numId w:val="257"/>
+          <w:numId w:val="662"/>
         </w:numPr>
         <w:ind w:left="360"/>
         <w:jc w:val="left"/>
@@ -3476,7 +3511,7 @@
         <w:pStyle w:val="ListParagraph"/>
         <w:numPr>
           <w:ilvl w:val="1"/>
-          <w:numId w:val="257"/>
+          <w:numId w:val="662"/>
         </w:numPr>
         <w:ind w:left="360"/>
         <w:jc w:val="left"/>
@@ -3495,7 +3530,7 @@
         <w:pStyle w:val="ListParagraph"/>
         <w:numPr>
           <w:ilvl w:val="1"/>
-          <w:numId w:val="257"/>
+          <w:numId w:val="662"/>
         </w:numPr>
         <w:ind w:left="360"/>
         <w:jc w:val="left"/>
@@ -3514,7 +3549,7 @@
         <w:pStyle w:val="ListParagraph"/>
         <w:numPr>
           <w:ilvl w:val="1"/>
-          <w:numId w:val="257"/>
+          <w:numId w:val="662"/>
         </w:numPr>
         <w:ind w:left="360"/>
         <w:jc w:val="left"/>
@@ -4453,7 +4488,7 @@
           <w:rStyle w:val="wolai-character-style"/>
           <w:rFonts w:ascii="Consolas" w:eastAsia="Microsoft YaHei UI" w:hAnsi="Microsoft YaHei UI"/>
         </w:rPr>
-        <w:t xml:space="preserve">-</w:t>
+        <w:t xml:space="preserve">+~</w:t>
       </w:r>
       <w:r>
         <w:rPr>
@@ -4461,6 +4496,22 @@
           <w:rFonts w:ascii="Consolas" w:eastAsia="Microsoft YaHei UI" w:hAnsi="Microsoft YaHei UI"/>
         </w:rPr>
         <w:t xml:space="preserve">b</w:t>
+      </w:r>
+      <w:r>
+        <w:rPr>
+          <w:color w:val="9A6E3A"/>
+          <w:rStyle w:val="wolai-character-style"/>
+          <w:rFonts w:ascii="Consolas" w:eastAsia="Microsoft YaHei UI" w:hAnsi="Microsoft YaHei UI"/>
+        </w:rPr>
+        <w:t xml:space="preserve">+</w:t>
+      </w:r>
+      <w:r>
+        <w:rPr>
+          <w:color w:val="990055"/>
+          <w:rStyle w:val="wolai-character-style"/>
+          <w:rFonts w:ascii="Consolas" w:eastAsia="Microsoft YaHei UI" w:hAnsi="Microsoft YaHei UI"/>
+        </w:rPr>
+        <w:t xml:space="preserve">1'b1</w:t>
       </w:r>
       <w:r>
         <w:rPr>
@@ -9217,26 +9268,511 @@
     </w:p>
     <w:p>
       <w:pPr>
+        <w:pStyle w:val="Heading1"/>
         <w:jc w:val="left"/>
       </w:pPr>
+      <w:r>
+        <w:rPr>
+          <w:rStyle w:val="wolai-character-style"/>
+        </w:rPr>
+        <w:t xml:space="preserve">习题</w:t>
+      </w:r>
     </w:p>
     <w:p>
       <w:pPr>
+        <w:pStyle w:val="ListParagraph"/>
+        <w:numPr>
+          <w:ilvl w:val="0"/>
+          <w:numId w:val="663"/>
+        </w:numPr>
+        <w:ind w:left="360"/>
         <w:jc w:val="left"/>
       </w:pPr>
       <w:r>
-        <w:t xml:space="preserve"/>
+        <w:rPr>
+          <w:rStyle w:val="wolai-character-style"/>
+        </w:rPr>
+        <w:t xml:space="preserve">在ALU设计中增加一位标志位v，判断带符号数计算时的溢出</w:t>
       </w:r>
     </w:p>
     <w:p>
       <w:pPr>
+        <w:ind w:left="360"/>
         <w:jc w:val="left"/>
       </w:pPr>
       <w:r>
         <w:rPr>
           <w:rStyle w:val="wolai-character-style"/>
         </w:rPr>
-      </w:r>
+        <w:t xml:space="preserve">带符号数的溢出v=符号位进位和数值最高位进位异或/'</w:t>
+      </w:r>
+      <w:r>
+        <w:rPr>
+          <w:b/>
+          <w:bCs/>
+          <w:color w:val="038701"/>
+          <w:rStyle w:val="wolai-character-style"/>
+        </w:rPr>
+        <w:t xml:space="preserve">-'+'-'='+' 或 '+'+'+'='-'则为溢出，其他情况无溢出</w:t>
+      </w:r>
+      <w:r>
+        <w:rPr>
+          <w:b/>
+          <w:bCs/>
+          <w:color w:val="038701"/>
+          <w:rStyle w:val="wolai-character-style"/>
+        </w:rPr>
+        <w:br/>
+        <w:t xml:space="preserve">减法时 '-'-'+'='+','+'-'-'='-'</w:t>
+      </w:r>
+    </w:p>
+    <w:p>
+      <m:oMath>
+        <m:r>
+          <m:t>v</m:t>
+        </m:r>
+        <m:r>
+          <m:t>=</m:t>
+        </m:r>
+        <m:r>
+          <m:t>(</m:t>
+        </m:r>
+        <m:r>
+          <m:t>a</m:t>
+        </m:r>
+        <m:r>
+          <m:t>l</m:t>
+        </m:r>
+        <m:r>
+          <m:t>u</m:t>
+        </m:r>
+        <m:r>
+          <m:t>c</m:t>
+        </m:r>
+        <m:r>
+          <m:t>=</m:t>
+        </m:r>
+        <m:r>
+          <m:t>=</m:t>
+        </m:r>
+        <m:r>
+          <m:t>4</m:t>
+        </m:r>
+        <m:r>
+          <m:t>'</m:t>
+        </m:r>
+        <m:r>
+          <m:t>b</m:t>
+        </m:r>
+        <m:r>
+          <m:t>x</m:t>
+        </m:r>
+        <m:r>
+          <m:t>0</m:t>
+        </m:r>
+        <m:r>
+          <m:t>0</m:t>
+        </m:r>
+        <m:r>
+          <m:t>0</m:t>
+        </m:r>
+        <m:r>
+          <m:t>)</m:t>
+        </m:r>
+        <m:r>
+          <m:t>&amp;</m:t>
+        </m:r>
+        <m:r>
+          <m:t>(</m:t>
+        </m:r>
+        <m:r>
+          <m:t>a</m:t>
+        </m:r>
+        <m:r>
+          <m:t>s</m:t>
+        </m:r>
+        <m:r>
+          <m:t>i</m:t>
+        </m:r>
+        <m:r>
+          <m:t>g</m:t>
+        </m:r>
+        <m:r>
+          <m:t>n</m:t>
+        </m:r>
+        <m:r>
+          <m:t>&amp;</m:t>
+        </m:r>
+        <m:r>
+          <m:t>b</m:t>
+        </m:r>
+        <m:r>
+          <m:t>s</m:t>
+        </m:r>
+        <m:r>
+          <m:t>i</m:t>
+        </m:r>
+        <m:r>
+          <m:t>g</m:t>
+        </m:r>
+        <m:r>
+          <m:t>n</m:t>
+        </m:r>
+        <m:r>
+          <m:t>&amp;</m:t>
+        </m:r>
+        <m:r>
+          <m:t>~</m:t>
+        </m:r>
+        <m:r>
+          <m:t>r</m:t>
+        </m:r>
+        <m:r>
+          <m:t>e</m:t>
+        </m:r>
+        <m:sSub>
+          <m:sSubPr/>
+          <m:e>
+            <m:r>
+              <m:t>s</m:t>
+            </m:r>
+          </m:e>
+          <m:sub/>
+        </m:sSub>
+        <m:r>
+          <m:t>s</m:t>
+        </m:r>
+        <m:r>
+          <m:t>i</m:t>
+        </m:r>
+        <m:r>
+          <m:t>g</m:t>
+        </m:r>
+        <m:r>
+          <m:t>n</m:t>
+        </m:r>
+        <m:r>
+          <m:t>|</m:t>
+        </m:r>
+        <m:r>
+          <m:t>~</m:t>
+        </m:r>
+        <m:r>
+          <m:t>a</m:t>
+        </m:r>
+        <m:r>
+          <m:t>s</m:t>
+        </m:r>
+        <m:r>
+          <m:t>i</m:t>
+        </m:r>
+        <m:r>
+          <m:t>g</m:t>
+        </m:r>
+        <m:r>
+          <m:t>n</m:t>
+        </m:r>
+        <m:r>
+          <m:t>&amp;</m:t>
+        </m:r>
+        <m:r>
+          <m:t>~</m:t>
+        </m:r>
+        <m:r>
+          <m:t>b</m:t>
+        </m:r>
+        <m:r>
+          <m:t>s</m:t>
+        </m:r>
+        <m:r>
+          <m:t>i</m:t>
+        </m:r>
+        <m:r>
+          <m:t>g</m:t>
+        </m:r>
+        <m:r>
+          <m:t>n</m:t>
+        </m:r>
+        <m:r>
+          <m:t>&amp;</m:t>
+        </m:r>
+        <m:r>
+          <m:t>r</m:t>
+        </m:r>
+        <m:r>
+          <m:t>e</m:t>
+        </m:r>
+        <m:sSub>
+          <m:sSubPr/>
+          <m:e>
+            <m:r>
+              <m:t>s</m:t>
+            </m:r>
+          </m:e>
+          <m:sub/>
+        </m:sSub>
+        <m:r>
+          <m:t>s</m:t>
+        </m:r>
+        <m:r>
+          <m:t>i</m:t>
+        </m:r>
+        <m:r>
+          <m:t>g</m:t>
+        </m:r>
+        <m:r>
+          <m:t>n</m:t>
+        </m:r>
+        <m:r>
+          <m:t>)</m:t>
+        </m:r>
+        <m:r>
+          <m:t>|</m:t>
+        </m:r>
+      </m:oMath>
+    </w:p>
+    <w:p>
+      <m:oMath>
+        <m:r>
+          <m:t>(</m:t>
+        </m:r>
+        <m:r>
+          <m:t>a</m:t>
+        </m:r>
+        <m:r>
+          <m:t>l</m:t>
+        </m:r>
+        <m:r>
+          <m:t>u</m:t>
+        </m:r>
+        <m:r>
+          <m:t>c</m:t>
+        </m:r>
+        <m:r>
+          <m:t>=</m:t>
+        </m:r>
+        <m:r>
+          <m:t>=</m:t>
+        </m:r>
+        <m:r>
+          <m:t>4</m:t>
+        </m:r>
+        <m:r>
+          <m:t>'</m:t>
+        </m:r>
+        <m:r>
+          <m:t>b</m:t>
+        </m:r>
+        <m:r>
+          <m:t>x</m:t>
+        </m:r>
+        <m:r>
+          <m:t>1</m:t>
+        </m:r>
+        <m:r>
+          <m:t>0</m:t>
+        </m:r>
+        <m:r>
+          <m:t>0</m:t>
+        </m:r>
+        <m:r>
+          <m:t>)</m:t>
+        </m:r>
+        <m:r>
+          <m:t>&amp;</m:t>
+        </m:r>
+        <m:r>
+          <m:t>(</m:t>
+        </m:r>
+        <m:r>
+          <m:t>~</m:t>
+        </m:r>
+        <m:r>
+          <m:t>a</m:t>
+        </m:r>
+        <m:r>
+          <m:t>s</m:t>
+        </m:r>
+        <m:r>
+          <m:t>i</m:t>
+        </m:r>
+        <m:r>
+          <m:t>g</m:t>
+        </m:r>
+        <m:r>
+          <m:t>n</m:t>
+        </m:r>
+        <m:r>
+          <m:t>&amp;</m:t>
+        </m:r>
+        <m:r>
+          <m:t>b</m:t>
+        </m:r>
+        <m:r>
+          <m:t>s</m:t>
+        </m:r>
+        <m:r>
+          <m:t>i</m:t>
+        </m:r>
+        <m:r>
+          <m:t>g</m:t>
+        </m:r>
+        <m:r>
+          <m:t>n</m:t>
+        </m:r>
+        <m:r>
+          <m:t>&amp;</m:t>
+        </m:r>
+        <m:r>
+          <m:t>r</m:t>
+        </m:r>
+        <m:r>
+          <m:t>e</m:t>
+        </m:r>
+        <m:sSub>
+          <m:sSubPr/>
+          <m:e>
+            <m:r>
+              <m:t>s</m:t>
+            </m:r>
+          </m:e>
+          <m:sub/>
+        </m:sSub>
+        <m:r>
+          <m:t>s</m:t>
+        </m:r>
+        <m:r>
+          <m:t>i</m:t>
+        </m:r>
+        <m:r>
+          <m:t>g</m:t>
+        </m:r>
+        <m:r>
+          <m:t>n</m:t>
+        </m:r>
+        <m:r>
+          <m:t>|</m:t>
+        </m:r>
+        <m:r>
+          <m:t>a</m:t>
+        </m:r>
+        <m:r>
+          <m:t>s</m:t>
+        </m:r>
+        <m:r>
+          <m:t>i</m:t>
+        </m:r>
+        <m:r>
+          <m:t>g</m:t>
+        </m:r>
+        <m:r>
+          <m:t>n</m:t>
+        </m:r>
+        <m:r>
+          <m:t>&amp;</m:t>
+        </m:r>
+        <m:r>
+          <m:t>~</m:t>
+        </m:r>
+        <m:r>
+          <m:t>b</m:t>
+        </m:r>
+        <m:r>
+          <m:t>s</m:t>
+        </m:r>
+        <m:r>
+          <m:t>i</m:t>
+        </m:r>
+        <m:r>
+          <m:t>g</m:t>
+        </m:r>
+        <m:r>
+          <m:t>n</m:t>
+        </m:r>
+        <m:r>
+          <m:t>&amp;</m:t>
+        </m:r>
+        <m:r>
+          <m:t>~</m:t>
+        </m:r>
+        <m:r>
+          <m:t>r</m:t>
+        </m:r>
+        <m:r>
+          <m:t>e</m:t>
+        </m:r>
+        <m:sSub>
+          <m:sSubPr/>
+          <m:e>
+            <m:r>
+              <m:t>s</m:t>
+            </m:r>
+          </m:e>
+          <m:sub/>
+        </m:sSub>
+        <m:r>
+          <m:t>s</m:t>
+        </m:r>
+        <m:r>
+          <m:t>i</m:t>
+        </m:r>
+        <m:r>
+          <m:t>g</m:t>
+        </m:r>
+        <m:r>
+          <m:t>n</m:t>
+        </m:r>
+        <m:r>
+          <m:t>)</m:t>
+        </m:r>
+      </m:oMath>
+    </w:p>
+    <w:p>
+      <w:pPr>
+        <w:pStyle w:val="ListParagraph"/>
+        <w:numPr>
+          <w:ilvl w:val="0"/>
+          <w:numId w:val="663"/>
+        </w:numPr>
+        <w:jc w:val="left"/>
+      </w:pPr>
+      <w:r>
+        <w:rPr>
+          <w:rStyle w:val="wolai-character-style"/>
+        </w:rPr>
+        <w:t xml:space="preserve">实现sla算术左移指令</w:t>
+      </w:r>
+    </w:p>
+    <w:p>
+      <w:pPr>
+        <w:ind w:left="360"/>
+        <w:jc w:val="left"/>
+      </w:pPr>
+      <w:r>
+        <w:rPr>
+          <w:rStyle w:val="wolai-character-style"/>
+        </w:rPr>
+        <w:t xml:space="preserve">sign=data[位宽-1]</w:t>
+      </w:r>
+      <w:r>
+        <w:rPr>
+          <w:rStyle w:val="wolai-character-style"/>
+        </w:rPr>
+        <w:br/>
+        <w:t xml:space="preserve">data=data&lt;&lt;sa;</w:t>
+      </w:r>
+      <w:r>
+        <w:rPr>
+          <w:rStyle w:val="wolai-character-style"/>
+        </w:rPr>
+        <w:br/>
+        <w:t xml:space="preserve">data[位宽-1]=sign</w:t>
+      </w:r>
+    </w:p>
+    <w:p>
+      <w:pPr>
+        <w:jc w:val="left"/>
+      </w:pPr>
     </w:p>
     <w:p>
       <w:pPr>
@@ -9321,7 +9857,7 @@
 
 <file path=word/numbering.xml><?xml version="1.0" encoding="utf-8"?>
 <w:numbering xmlns:wpc="http://schemas.microsoft.com/office/word/2010/wordprocessingCanvas" xmlns:mc="http://schemas.openxmlformats.org/markup-compatibility/2006" xmlns:o="urn:schemas-microsoft-com:office:office" xmlns:r="http://schemas.openxmlformats.org/officeDocument/2006/relationships" xmlns:m="http://schemas.openxmlformats.org/officeDocument/2006/math" xmlns:v="urn:schemas-microsoft-com:vml" xmlns:wp14="http://schemas.microsoft.com/office/word/2010/wordprocessingDrawing" xmlns:wp="http://schemas.openxmlformats.org/drawingml/2006/wordprocessingDrawing" xmlns:w10="urn:schemas-microsoft-com:office:word" xmlns:w="http://schemas.openxmlformats.org/wordprocessingml/2006/main" xmlns:w14="http://schemas.microsoft.com/office/word/2010/wordml" xmlns:w15="http://schemas.microsoft.com/office/word/2012/wordml" xmlns:wpg="http://schemas.microsoft.com/office/word/2010/wordprocessingGroup" xmlns:wpi="http://schemas.microsoft.com/office/word/2010/wordprocessingInk" xmlns:wne="http://schemas.microsoft.com/office/word/2006/wordml" xmlns:wps="http://schemas.microsoft.com/office/word/2010/wordprocessingShape" mc:Ignorable="w14 w15 wp14">
-  <w:abstractNum w:abstractNumId="242" w15:restartNumberingAfterBreak="0">
+  <w:abstractNum w:abstractNumId="646" w15:restartNumberingAfterBreak="0">
     <w:multiLevelType w:val="hybridMultilevel"/>
     <w:lvl w:ilvl="0" w15:tentative="1">
       <w:start w:val="1"/>
@@ -9405,7 +9941,7 @@
       </w:pPr>
     </w:lvl>
   </w:abstractNum>
-  <w:abstractNum w:abstractNumId="243" w15:restartNumberingAfterBreak="0">
+  <w:abstractNum w:abstractNumId="647" w15:restartNumberingAfterBreak="0">
     <w:multiLevelType w:val="hybridMultilevel"/>
     <w:lvl w:ilvl="0" w15:tentative="1">
       <w:start w:val="1"/>
@@ -9489,7 +10025,7 @@
       </w:pPr>
     </w:lvl>
   </w:abstractNum>
-  <w:abstractNum w:abstractNumId="244" w15:restartNumberingAfterBreak="0">
+  <w:abstractNum w:abstractNumId="648" w15:restartNumberingAfterBreak="0">
     <w:multiLevelType w:val="hybridMultilevel"/>
     <w:lvl w:ilvl="0" w15:tentative="1">
       <w:start w:val="1"/>
@@ -9600,7 +10136,7 @@
       </w:rPr>
     </w:lvl>
   </w:abstractNum>
-  <w:abstractNum w:abstractNumId="245" w15:restartNumberingAfterBreak="0">
+  <w:abstractNum w:abstractNumId="649" w15:restartNumberingAfterBreak="0">
     <w:multiLevelType w:val="hybridMultilevel"/>
     <w:lvl w:ilvl="0" w15:tentative="1">
       <w:start w:val="1"/>
@@ -9711,7 +10247,7 @@
       </w:rPr>
     </w:lvl>
   </w:abstractNum>
-  <w:abstractNum w:abstractNumId="246" w15:restartNumberingAfterBreak="0">
+  <w:abstractNum w:abstractNumId="650" w15:restartNumberingAfterBreak="0">
     <w:multiLevelType w:val="hybridMultilevel"/>
     <w:lvl w:ilvl="0" w15:tentative="1">
       <w:start w:val="1"/>
@@ -9795,7 +10331,7 @@
       </w:pPr>
     </w:lvl>
   </w:abstractNum>
-  <w:abstractNum w:abstractNumId="247" w15:restartNumberingAfterBreak="0">
+  <w:abstractNum w:abstractNumId="651" w15:restartNumberingAfterBreak="0">
     <w:multiLevelType w:val="hybridMultilevel"/>
     <w:lvl w:ilvl="0" w15:tentative="1">
       <w:start w:val="1"/>
@@ -9879,7 +10415,7 @@
       </w:pPr>
     </w:lvl>
   </w:abstractNum>
-  <w:abstractNum w:abstractNumId="248" w15:restartNumberingAfterBreak="0">
+  <w:abstractNum w:abstractNumId="652" w15:restartNumberingAfterBreak="0">
     <w:multiLevelType w:val="hybridMultilevel"/>
     <w:lvl w:ilvl="0" w15:tentative="1">
       <w:start w:val="1"/>
@@ -9963,7 +10499,7 @@
       </w:pPr>
     </w:lvl>
   </w:abstractNum>
-  <w:abstractNum w:abstractNumId="249" w15:restartNumberingAfterBreak="0">
+  <w:abstractNum w:abstractNumId="653" w15:restartNumberingAfterBreak="0">
     <w:multiLevelType w:val="hybridMultilevel"/>
     <w:lvl w:ilvl="0" w15:tentative="1">
       <w:start w:val="1"/>
@@ -10092,7 +10628,7 @@
       </w:rPr>
     </w:lvl>
   </w:abstractNum>
-  <w:abstractNum w:abstractNumId="250" w15:restartNumberingAfterBreak="0">
+  <w:abstractNum w:abstractNumId="654" w15:restartNumberingAfterBreak="0">
     <w:multiLevelType w:val="hybridMultilevel"/>
     <w:lvl w:ilvl="0" w15:tentative="1">
       <w:start w:val="1"/>
@@ -10176,7 +10712,7 @@
       </w:pPr>
     </w:lvl>
   </w:abstractNum>
-  <w:abstractNum w:abstractNumId="251" w15:restartNumberingAfterBreak="0">
+  <w:abstractNum w:abstractNumId="655" w15:restartNumberingAfterBreak="0">
     <w:multiLevelType w:val="hybridMultilevel"/>
     <w:lvl w:ilvl="0" w15:tentative="1">
       <w:start w:val="1"/>
@@ -10260,7 +10796,7 @@
       </w:pPr>
     </w:lvl>
   </w:abstractNum>
-  <w:abstractNum w:abstractNumId="252" w15:restartNumberingAfterBreak="0">
+  <w:abstractNum w:abstractNumId="656" w15:restartNumberingAfterBreak="0">
     <w:multiLevelType w:val="hybridMultilevel"/>
     <w:lvl w:ilvl="0" w15:tentative="1">
       <w:start w:val="1"/>
@@ -10344,7 +10880,7 @@
       </w:pPr>
     </w:lvl>
   </w:abstractNum>
-  <w:abstractNum w:abstractNumId="253" w15:restartNumberingAfterBreak="0">
+  <w:abstractNum w:abstractNumId="657" w15:restartNumberingAfterBreak="0">
     <w:multiLevelType w:val="hybridMultilevel"/>
     <w:lvl w:ilvl="0" w15:tentative="1">
       <w:start w:val="1"/>
@@ -10428,32 +10964,122 @@
       </w:pPr>
     </w:lvl>
   </w:abstractNum>
+  <w:abstractNum w:abstractNumId="658" w15:restartNumberingAfterBreak="0">
+    <w:multiLevelType w:val="hybridMultilevel"/>
+    <w:lvl w:ilvl="0" w15:tentative="1">
+      <w:start w:val="1"/>
+      <w:numFmt w:val="decimal"/>
+      <w:lvlText w:val="%1."/>
+      <w:lvlJc w:val="left"/>
+      <w:pPr>
+        <w:ind w:left="0"/>
+      </w:pPr>
+    </w:lvl>
+    <w:lvl w:ilvl="1" w15:tentative="1">
+      <w:start w:val="1"/>
+      <w:numFmt w:val="decimal"/>
+      <w:lvlText w:val="%2."/>
+      <w:lvlJc w:val="left"/>
+      <w:pPr>
+        <w:ind w:left="360"/>
+      </w:pPr>
+    </w:lvl>
+    <w:lvl w:ilvl="2" w15:tentative="1">
+      <w:start w:val="1"/>
+      <w:numFmt w:val="decimal"/>
+      <w:lvlText w:val="%3."/>
+      <w:lvlJc w:val="left"/>
+      <w:pPr>
+        <w:ind w:left="720"/>
+      </w:pPr>
+    </w:lvl>
+    <w:lvl w:ilvl="3" w15:tentative="1">
+      <w:start w:val="1"/>
+      <w:numFmt w:val="decimal"/>
+      <w:lvlText w:val="%4."/>
+      <w:lvlJc w:val="left"/>
+      <w:pPr>
+        <w:ind w:left="1080"/>
+      </w:pPr>
+    </w:lvl>
+    <w:lvl w:ilvl="4" w15:tentative="1">
+      <w:start w:val="1"/>
+      <w:numFmt w:val="decimal"/>
+      <w:lvlText w:val="%5."/>
+      <w:lvlJc w:val="left"/>
+      <w:pPr>
+        <w:ind w:left="1440"/>
+      </w:pPr>
+    </w:lvl>
+    <w:lvl w:ilvl="5" w15:tentative="1">
+      <w:start w:val="1"/>
+      <w:numFmt w:val="decimal"/>
+      <w:lvlText w:val="%6."/>
+      <w:lvlJc w:val="left"/>
+      <w:pPr>
+        <w:ind w:left="1800"/>
+      </w:pPr>
+    </w:lvl>
+    <w:lvl w:ilvl="6" w15:tentative="1">
+      <w:start w:val="1"/>
+      <w:numFmt w:val="decimal"/>
+      <w:lvlText w:val="%7."/>
+      <w:lvlJc w:val="left"/>
+      <w:pPr>
+        <w:ind w:left="2160"/>
+      </w:pPr>
+    </w:lvl>
+    <w:lvl w:ilvl="7" w15:tentative="1">
+      <w:start w:val="1"/>
+      <w:numFmt w:val="decimal"/>
+      <w:lvlText w:val="%8."/>
+      <w:lvlJc w:val="left"/>
+      <w:pPr>
+        <w:ind w:left="2520"/>
+      </w:pPr>
+    </w:lvl>
+    <w:lvl w:ilvl="8" w15:tentative="1">
+      <w:start w:val="1"/>
+      <w:numFmt w:val="decimal"/>
+      <w:lvlText w:val="%9."/>
+      <w:lvlJc w:val="left"/>
+      <w:pPr>
+        <w:ind w:left="2880"/>
+      </w:pPr>
+    </w:lvl>
+  </w:abstractNum>
   <w:num w:numId="1">
-    <w:abstractNumId w:val="242"/>
+    <w:abstractNumId w:val="646"/>
     <w:lvlOverride w:ilvl="0">
       <w:startOverride w:val="1"/>
     </w:lvlOverride>
   </w:num>
-  <w:num w:numId="254">
-    <w:abstractNumId w:val="250"/>
+  <w:num w:numId="659">
+    <w:abstractNumId w:val="654"/>
     <w:lvlOverride w:ilvl="0">
       <w:startOverride w:val="1"/>
     </w:lvlOverride>
   </w:num>
-  <w:num w:numId="255">
-    <w:abstractNumId w:val="251"/>
+  <w:num w:numId="660">
+    <w:abstractNumId w:val="655"/>
     <w:lvlOverride w:ilvl="0">
       <w:startOverride w:val="1"/>
     </w:lvlOverride>
   </w:num>
-  <w:num w:numId="256">
-    <w:abstractNumId w:val="252"/>
+  <w:num w:numId="661">
+    <w:abstractNumId w:val="656"/>
     <w:lvlOverride w:ilvl="0">
       <w:startOverride w:val="1"/>
     </w:lvlOverride>
   </w:num>
-  <w:num w:numId="257">
-    <w:abstractNumId w:val="253"/>
+  <w:num w:numId="662">
+    <w:abstractNumId w:val="657"/>
+    <w:lvlOverride w:ilvl="0">
+      <w:startOverride w:val="1"/>
+    </w:lvlOverride>
+  </w:num>
+  <w:num w:numId="663">
+    <w:abstractNumId w:val="658"/>
     <w:lvlOverride w:ilvl="0">
       <w:startOverride w:val="1"/>
     </w:lvlOverride>

</xml_diff>